<commit_message>
hoping it works this time
</commit_message>
<xml_diff>
--- a/Battle of the Neighborhoods Week 1 Assignment.docx
+++ b/Battle of the Neighborhoods Week 1 Assignment.docx
@@ -2,6 +2,19 @@
 <file path=word/document.xml><?xml version="1.0" encoding="utf-8"?>
 <w:document xmlns:wpc="http://schemas.microsoft.com/office/word/2010/wordprocessingCanvas" xmlns:cx="http://schemas.microsoft.com/office/drawing/2014/chartex" xmlns:cx1="http://schemas.microsoft.com/office/drawing/2015/9/8/chartex" xmlns:cx2="http://schemas.microsoft.com/office/drawing/2015/10/21/chartex" xmlns:cx3="http://schemas.microsoft.com/office/drawing/2016/5/9/chartex" xmlns:cx4="http://schemas.microsoft.com/office/drawing/2016/5/10/chartex" xmlns:cx5="http://schemas.microsoft.com/office/drawing/2016/5/11/chartex" xmlns:cx6="http://schemas.microsoft.com/office/drawing/2016/5/12/chartex" xmlns:cx7="http://schemas.microsoft.com/office/drawing/2016/5/13/chartex" xmlns:cx8="http://schemas.microsoft.com/office/drawing/2016/5/14/chartex" xmlns:mc="http://schemas.openxmlformats.org/markup-compatibility/2006" xmlns:aink="http://schemas.microsoft.com/office/drawing/2016/ink" xmlns:am3d="http://schemas.microsoft.com/office/drawing/2017/model3d" xmlns:o="urn:schemas-microsoft-com:office:office" xmlns:r="http://schemas.openxmlformats.org/officeDocument/2006/relationships" xmlns:m="http://schemas.openxmlformats.org/officeDocument/2006/math" xmlns:v="urn:schemas-microsoft-com:vml" xmlns:wp14="http://schemas.microsoft.com/office/word/2010/wordprocessingDrawing" xmlns:wp="http://schemas.openxmlformats.org/drawingml/2006/wordprocessingDrawing" xmlns:w10="urn:schemas-microsoft-com:office:word" xmlns:w="http://schemas.openxmlformats.org/wordprocessingml/2006/main" xmlns:w14="http://schemas.microsoft.com/office/word/2010/wordml" xmlns:w15="http://schemas.microsoft.com/office/word/2012/wordml" xmlns:w16cex="http://schemas.microsoft.com/office/word/2018/wordml/cex" xmlns:w16cid="http://schemas.microsoft.com/office/word/2016/wordml/cid" xmlns:w16="http://schemas.microsoft.com/office/word/2018/wordml" xmlns:w16sdtdh="http://schemas.microsoft.com/office/word/2020/wordml/sdtdatahash" xmlns:w16se="http://schemas.microsoft.com/office/word/2015/wordml/symex" xmlns:wpg="http://schemas.microsoft.com/office/word/2010/wordprocessingGroup" xmlns:wpi="http://schemas.microsoft.com/office/word/2010/wordprocessingInk" xmlns:wne="http://schemas.microsoft.com/office/word/2006/wordml" xmlns:wps="http://schemas.microsoft.com/office/word/2010/wordprocessingShape" mc:Ignorable="w14 w15 w16se w16cid w16 w16cex w16sdtdh wp14">
   <w:body>
+    <w:p>
+      <w:r>
+        <w:t xml:space="preserve">Testing </w:t>
+      </w:r>
+      <w:proofErr w:type="spellStart"/>
+      <w:r>
+        <w:t>testing</w:t>
+      </w:r>
+      <w:proofErr w:type="spellEnd"/>
+      <w:r>
+        <w:t xml:space="preserve"> 1 2 3</w:t>
+      </w:r>
+    </w:p>
     <w:p/>
     <w:sectPr>
       <w:pgSz w:w="12240" w:h="15840"/>

</xml_diff>

<commit_message>
uploading the pdf of week 1 assignment and the zip codes excel file
</commit_message>
<xml_diff>
--- a/Battle of the Neighborhoods Week 1 Assignment.docx
+++ b/Battle of the Neighborhoods Week 1 Assignment.docx
@@ -3,16 +3,220 @@
 <w:document xmlns:wpc="http://schemas.microsoft.com/office/word/2010/wordprocessingCanvas" xmlns:cx="http://schemas.microsoft.com/office/drawing/2014/chartex" xmlns:cx1="http://schemas.microsoft.com/office/drawing/2015/9/8/chartex" xmlns:cx2="http://schemas.microsoft.com/office/drawing/2015/10/21/chartex" xmlns:cx3="http://schemas.microsoft.com/office/drawing/2016/5/9/chartex" xmlns:cx4="http://schemas.microsoft.com/office/drawing/2016/5/10/chartex" xmlns:cx5="http://schemas.microsoft.com/office/drawing/2016/5/11/chartex" xmlns:cx6="http://schemas.microsoft.com/office/drawing/2016/5/12/chartex" xmlns:cx7="http://schemas.microsoft.com/office/drawing/2016/5/13/chartex" xmlns:cx8="http://schemas.microsoft.com/office/drawing/2016/5/14/chartex" xmlns:mc="http://schemas.openxmlformats.org/markup-compatibility/2006" xmlns:aink="http://schemas.microsoft.com/office/drawing/2016/ink" xmlns:am3d="http://schemas.microsoft.com/office/drawing/2017/model3d" xmlns:o="urn:schemas-microsoft-com:office:office" xmlns:r="http://schemas.openxmlformats.org/officeDocument/2006/relationships" xmlns:m="http://schemas.openxmlformats.org/officeDocument/2006/math" xmlns:v="urn:schemas-microsoft-com:vml" xmlns:wp14="http://schemas.microsoft.com/office/word/2010/wordprocessingDrawing" xmlns:wp="http://schemas.openxmlformats.org/drawingml/2006/wordprocessingDrawing" xmlns:w10="urn:schemas-microsoft-com:office:word" xmlns:w="http://schemas.openxmlformats.org/wordprocessingml/2006/main" xmlns:w14="http://schemas.microsoft.com/office/word/2010/wordml" xmlns:w15="http://schemas.microsoft.com/office/word/2012/wordml" xmlns:w16cex="http://schemas.microsoft.com/office/word/2018/wordml/cex" xmlns:w16cid="http://schemas.microsoft.com/office/word/2016/wordml/cid" xmlns:w16="http://schemas.microsoft.com/office/word/2018/wordml" xmlns:w16sdtdh="http://schemas.microsoft.com/office/word/2020/wordml/sdtdatahash" xmlns:w16se="http://schemas.microsoft.com/office/word/2015/wordml/symex" xmlns:wpg="http://schemas.microsoft.com/office/word/2010/wordprocessingGroup" xmlns:wpi="http://schemas.microsoft.com/office/word/2010/wordprocessingInk" xmlns:wne="http://schemas.microsoft.com/office/word/2006/wordml" xmlns:wps="http://schemas.microsoft.com/office/word/2010/wordprocessingShape" mc:Ignorable="w14 w15 w16se w16cid w16 w16cex w16sdtdh wp14">
   <w:body>
     <w:p>
-      <w:r>
-        <w:t xml:space="preserve">Testing </w:t>
+      <w:pPr>
+        <w:pStyle w:val="Heading1"/>
+        <w:rPr>
+          <w:rFonts w:eastAsia="Times New Roman"/>
+        </w:rPr>
+      </w:pPr>
+      <w:r>
+        <w:rPr>
+          <w:rFonts w:eastAsia="Times New Roman"/>
+        </w:rPr>
+        <w:t xml:space="preserve">Battle of the Neighborhoods: Where should </w:t>
+      </w:r>
+      <w:r>
+        <w:rPr>
+          <w:rFonts w:eastAsia="Times New Roman"/>
+        </w:rPr>
+        <w:t>an entrepreneur open a new yoga studio in Washington, DC?</w:t>
+      </w:r>
+    </w:p>
+    <w:p/>
+    <w:p>
+      <w:pPr>
+        <w:pStyle w:val="Heading2"/>
+      </w:pPr>
+      <w:r>
+        <w:t>Introduction</w:t>
+      </w:r>
+    </w:p>
+    <w:p>
+      <w:r>
+        <w:t xml:space="preserve">A young business entrepreneur is interested in opening a yoga studio in Washington, DC. </w:t>
+      </w:r>
+      <w:r>
+        <w:t>T</w:t>
+      </w:r>
+      <w:r>
+        <w:t>hey are new to the area and aren’t sure which neighborhood would be the best fit</w:t>
+      </w:r>
+      <w:r>
+        <w:t xml:space="preserve"> to open their yoga studio</w:t>
+      </w:r>
+      <w:r>
+        <w:t>. They want to make sure</w:t>
+      </w:r>
+      <w:r>
+        <w:t xml:space="preserve"> </w:t>
+      </w:r>
+      <w:r>
+        <w:t xml:space="preserve">the yoga studio is </w:t>
+      </w:r>
+      <w:r>
+        <w:t>locate</w:t>
+      </w:r>
+      <w:r>
+        <w:t>d</w:t>
+      </w:r>
+      <w:r>
+        <w:t xml:space="preserve"> in a neighborhood that is hip/trendy enough </w:t>
+      </w:r>
+      <w:r>
+        <w:t>that</w:t>
+      </w:r>
+      <w:r>
+        <w:t xml:space="preserve"> the </w:t>
+      </w:r>
+      <w:r>
+        <w:t>yoga studio</w:t>
+      </w:r>
+      <w:r>
+        <w:t xml:space="preserve"> would have plenty of customers, but they also don’t want to open it in a neighborhood that already has a lot of yoga studios</w:t>
+      </w:r>
+      <w:r>
+        <w:t xml:space="preserve">, since the competition here might be too </w:t>
+      </w:r>
+      <w:r>
+        <w:t xml:space="preserve">high for a new yoga studio to succeed. </w:t>
+      </w:r>
+    </w:p>
+    <w:p>
+      <w:r>
+        <w:t xml:space="preserve">This project will use Foursquare API data </w:t>
+      </w:r>
+      <w:r>
+        <w:t xml:space="preserve">to </w:t>
+      </w:r>
+      <w:r>
+        <w:t>explore and cluster</w:t>
+      </w:r>
+      <w:r>
+        <w:t xml:space="preserve"> neighborhoods in Washington DC based on the top 10 venue</w:t>
+      </w:r>
+      <w:r>
+        <w:t xml:space="preserve"> types</w:t>
+      </w:r>
+      <w:r>
+        <w:t xml:space="preserve"> located in each </w:t>
+      </w:r>
+      <w:r>
+        <w:t>neighborhood</w:t>
+      </w:r>
+      <w:r>
+        <w:t xml:space="preserve">. </w:t>
+      </w:r>
+      <w:r>
+        <w:t xml:space="preserve">The results of this exploration and clustering analysis will then be used to select the top three neighborhoods for </w:t>
+      </w:r>
+      <w:r>
+        <w:t>the entrepreneur to consider opening their new yoga studio</w:t>
+      </w:r>
+      <w:r>
+        <w:t>.</w:t>
+      </w:r>
+    </w:p>
+    <w:p>
+      <w:pPr>
+        <w:pStyle w:val="Heading2"/>
+      </w:pPr>
+      <w:r>
+        <w:t>Data Sources</w:t>
+      </w:r>
+    </w:p>
+    <w:p>
+      <w:r>
+        <w:t xml:space="preserve">To </w:t>
+      </w:r>
+      <w:r>
+        <w:t>conduct a neighborhood analysis of Washington, DC, I will use two main sources of data. The first is a list of zip codes in Washington, DC with their corresponding neighborhoods</w:t>
+      </w:r>
+      <w:r>
+        <w:t>, located on this page (</w:t>
+      </w:r>
+      <w:r>
+        <w:t>https://www.cccarto.com/dc/index.html</w:t>
+      </w:r>
+      <w:r>
+        <w:t>).</w:t>
+      </w:r>
+      <w:r>
+        <w:t xml:space="preserve"> </w:t>
+      </w:r>
+      <w:r>
+        <w:t xml:space="preserve">I was not able to find a structured table of this information online, </w:t>
+      </w:r>
+      <w:r>
+        <w:t>but this webpage contains the data in list format. For example, the first</w:t>
+      </w:r>
+      <w:r>
+        <w:t xml:space="preserve"> line of the list is as follows, “Adams Morgan Neighborhood 20009 Zip Code.” </w:t>
+      </w:r>
+      <w:r>
+        <w:t xml:space="preserve">I will attempt to use </w:t>
       </w:r>
       <w:proofErr w:type="spellStart"/>
       <w:r>
-        <w:t>testing</w:t>
+        <w:t>BeautifulSoup</w:t>
       </w:r>
       <w:proofErr w:type="spellEnd"/>
       <w:r>
-        <w:t xml:space="preserve"> 1 2 3</w:t>
+        <w:t xml:space="preserve"> to scrape these data from the page and format them into a pandas </w:t>
+      </w:r>
+      <w:proofErr w:type="spellStart"/>
+      <w:r>
+        <w:t>dataframe</w:t>
+      </w:r>
+      <w:proofErr w:type="spellEnd"/>
+      <w:r>
+        <w:t xml:space="preserve">. </w:t>
+      </w:r>
+      <w:r>
+        <w:t xml:space="preserve">If I am not able to scrape the data successfully, </w:t>
+      </w:r>
+      <w:r>
+        <w:t xml:space="preserve">then I will copy it into an excel file and work from there. </w:t>
+      </w:r>
+    </w:p>
+    <w:p>
+      <w:r>
+        <w:t xml:space="preserve">Next, I will use Foursquare API </w:t>
+      </w:r>
+      <w:r>
+        <w:t xml:space="preserve">location </w:t>
+      </w:r>
+      <w:r>
+        <w:t xml:space="preserve">data to extract and geocode </w:t>
+      </w:r>
+      <w:r>
+        <w:t xml:space="preserve">venues in each of the neighborhoods in Washington, DC. </w:t>
+      </w:r>
+      <w:r>
+        <w:t xml:space="preserve">Foursquare API </w:t>
+      </w:r>
+      <w:r>
+        <w:t xml:space="preserve">location data </w:t>
+      </w:r>
+      <w:r>
+        <w:t xml:space="preserve">includes many different characteristics of venues, including venue type, venue name, </w:t>
+      </w:r>
+      <w:r>
+        <w:t xml:space="preserve">venue address, </w:t>
+      </w:r>
+      <w:r>
+        <w:t xml:space="preserve">and latitude and longitude of the venues. </w:t>
+      </w:r>
+      <w:r>
+        <w:t>I can then use</w:t>
+      </w:r>
+      <w:r>
+        <w:t xml:space="preserve"> these features to overlay the venues onto my map of Washington, DC to </w:t>
+      </w:r>
+      <w:r>
+        <w:t>perform</w:t>
+      </w:r>
+      <w:r>
+        <w:t xml:space="preserve"> the neighborhood analyses. </w:t>
       </w:r>
     </w:p>
     <w:p/>
@@ -24,6 +228,127 @@
     </w:sectPr>
   </w:body>
 </w:document>
+</file>
+
+<file path=word/numbering.xml><?xml version="1.0" encoding="utf-8"?>
+<w:numbering xmlns:wpc="http://schemas.microsoft.com/office/word/2010/wordprocessingCanvas" xmlns:cx="http://schemas.microsoft.com/office/drawing/2014/chartex" xmlns:cx1="http://schemas.microsoft.com/office/drawing/2015/9/8/chartex" xmlns:cx2="http://schemas.microsoft.com/office/drawing/2015/10/21/chartex" xmlns:cx3="http://schemas.microsoft.com/office/drawing/2016/5/9/chartex" xmlns:cx4="http://schemas.microsoft.com/office/drawing/2016/5/10/chartex" xmlns:cx5="http://schemas.microsoft.com/office/drawing/2016/5/11/chartex" xmlns:cx6="http://schemas.microsoft.com/office/drawing/2016/5/12/chartex" xmlns:cx7="http://schemas.microsoft.com/office/drawing/2016/5/13/chartex" xmlns:cx8="http://schemas.microsoft.com/office/drawing/2016/5/14/chartex" xmlns:mc="http://schemas.openxmlformats.org/markup-compatibility/2006" xmlns:aink="http://schemas.microsoft.com/office/drawing/2016/ink" xmlns:am3d="http://schemas.microsoft.com/office/drawing/2017/model3d" xmlns:o="urn:schemas-microsoft-com:office:office" xmlns:r="http://schemas.openxmlformats.org/officeDocument/2006/relationships" xmlns:m="http://schemas.openxmlformats.org/officeDocument/2006/math" xmlns:v="urn:schemas-microsoft-com:vml" xmlns:wp14="http://schemas.microsoft.com/office/word/2010/wordprocessingDrawing" xmlns:wp="http://schemas.openxmlformats.org/drawingml/2006/wordprocessingDrawing" xmlns:w10="urn:schemas-microsoft-com:office:word" xmlns:w="http://schemas.openxmlformats.org/wordprocessingml/2006/main" xmlns:w14="http://schemas.microsoft.com/office/word/2010/wordml" xmlns:w15="http://schemas.microsoft.com/office/word/2012/wordml" xmlns:w16cex="http://schemas.microsoft.com/office/word/2018/wordml/cex" xmlns:w16cid="http://schemas.microsoft.com/office/word/2016/wordml/cid" xmlns:w16="http://schemas.microsoft.com/office/word/2018/wordml" xmlns:w16sdtdh="http://schemas.microsoft.com/office/word/2020/wordml/sdtdatahash" xmlns:w16se="http://schemas.microsoft.com/office/word/2015/wordml/symex" xmlns:wpg="http://schemas.microsoft.com/office/word/2010/wordprocessingGroup" xmlns:wpi="http://schemas.microsoft.com/office/word/2010/wordprocessingInk" xmlns:wne="http://schemas.microsoft.com/office/word/2006/wordml" xmlns:wps="http://schemas.microsoft.com/office/word/2010/wordprocessingShape" mc:Ignorable="w14 w15 w16se w16cid w16 w16cex w16sdtdh wp14">
+  <w:abstractNum w:abstractNumId="0" w15:restartNumberingAfterBreak="0">
+    <w:nsid w:val="612B7E85"/>
+    <w:multiLevelType w:val="multilevel"/>
+    <w:tmpl w:val="01F67B36"/>
+    <w:lvl w:ilvl="0">
+      <w:start w:val="1"/>
+      <w:numFmt w:val="decimal"/>
+      <w:lvlText w:val="%1."/>
+      <w:lvlJc w:val="left"/>
+      <w:pPr>
+        <w:tabs>
+          <w:tab w:val="num" w:pos="720"/>
+        </w:tabs>
+        <w:ind w:left="720" w:hanging="360"/>
+      </w:pPr>
+    </w:lvl>
+    <w:lvl w:ilvl="1" w:tentative="1">
+      <w:start w:val="1"/>
+      <w:numFmt w:val="decimal"/>
+      <w:lvlText w:val="%2."/>
+      <w:lvlJc w:val="left"/>
+      <w:pPr>
+        <w:tabs>
+          <w:tab w:val="num" w:pos="1440"/>
+        </w:tabs>
+        <w:ind w:left="1440" w:hanging="360"/>
+      </w:pPr>
+    </w:lvl>
+    <w:lvl w:ilvl="2" w:tentative="1">
+      <w:start w:val="1"/>
+      <w:numFmt w:val="decimal"/>
+      <w:lvlText w:val="%3."/>
+      <w:lvlJc w:val="left"/>
+      <w:pPr>
+        <w:tabs>
+          <w:tab w:val="num" w:pos="2160"/>
+        </w:tabs>
+        <w:ind w:left="2160" w:hanging="360"/>
+      </w:pPr>
+    </w:lvl>
+    <w:lvl w:ilvl="3" w:tentative="1">
+      <w:start w:val="1"/>
+      <w:numFmt w:val="decimal"/>
+      <w:lvlText w:val="%4."/>
+      <w:lvlJc w:val="left"/>
+      <w:pPr>
+        <w:tabs>
+          <w:tab w:val="num" w:pos="2880"/>
+        </w:tabs>
+        <w:ind w:left="2880" w:hanging="360"/>
+      </w:pPr>
+    </w:lvl>
+    <w:lvl w:ilvl="4" w:tentative="1">
+      <w:start w:val="1"/>
+      <w:numFmt w:val="decimal"/>
+      <w:lvlText w:val="%5."/>
+      <w:lvlJc w:val="left"/>
+      <w:pPr>
+        <w:tabs>
+          <w:tab w:val="num" w:pos="3600"/>
+        </w:tabs>
+        <w:ind w:left="3600" w:hanging="360"/>
+      </w:pPr>
+    </w:lvl>
+    <w:lvl w:ilvl="5" w:tentative="1">
+      <w:start w:val="1"/>
+      <w:numFmt w:val="decimal"/>
+      <w:lvlText w:val="%6."/>
+      <w:lvlJc w:val="left"/>
+      <w:pPr>
+        <w:tabs>
+          <w:tab w:val="num" w:pos="4320"/>
+        </w:tabs>
+        <w:ind w:left="4320" w:hanging="360"/>
+      </w:pPr>
+    </w:lvl>
+    <w:lvl w:ilvl="6" w:tentative="1">
+      <w:start w:val="1"/>
+      <w:numFmt w:val="decimal"/>
+      <w:lvlText w:val="%7."/>
+      <w:lvlJc w:val="left"/>
+      <w:pPr>
+        <w:tabs>
+          <w:tab w:val="num" w:pos="5040"/>
+        </w:tabs>
+        <w:ind w:left="5040" w:hanging="360"/>
+      </w:pPr>
+    </w:lvl>
+    <w:lvl w:ilvl="7" w:tentative="1">
+      <w:start w:val="1"/>
+      <w:numFmt w:val="decimal"/>
+      <w:lvlText w:val="%8."/>
+      <w:lvlJc w:val="left"/>
+      <w:pPr>
+        <w:tabs>
+          <w:tab w:val="num" w:pos="5760"/>
+        </w:tabs>
+        <w:ind w:left="5760" w:hanging="360"/>
+      </w:pPr>
+    </w:lvl>
+    <w:lvl w:ilvl="8" w:tentative="1">
+      <w:start w:val="1"/>
+      <w:numFmt w:val="decimal"/>
+      <w:lvlText w:val="%9."/>
+      <w:lvlJc w:val="left"/>
+      <w:pPr>
+        <w:tabs>
+          <w:tab w:val="num" w:pos="6480"/>
+        </w:tabs>
+        <w:ind w:left="6480" w:hanging="360"/>
+      </w:pPr>
+    </w:lvl>
+  </w:abstractNum>
+  <w:num w:numId="1">
+    <w:abstractNumId w:val="0"/>
+  </w:num>
+</w:numbering>
 </file>
 
 <file path=word/styles.xml><?xml version="1.0" encoding="utf-8"?>
@@ -425,6 +750,49 @@
     <w:name w:val="Normal"/>
     <w:qFormat/>
   </w:style>
+  <w:style w:type="paragraph" w:styleId="Heading1">
+    <w:name w:val="heading 1"/>
+    <w:basedOn w:val="Normal"/>
+    <w:next w:val="Normal"/>
+    <w:link w:val="Heading1Char"/>
+    <w:uiPriority w:val="9"/>
+    <w:qFormat/>
+    <w:rsid w:val="00BF29B6"/>
+    <w:pPr>
+      <w:keepNext/>
+      <w:keepLines/>
+      <w:spacing w:before="240" w:after="0"/>
+      <w:outlineLvl w:val="0"/>
+    </w:pPr>
+    <w:rPr>
+      <w:rFonts w:asciiTheme="majorHAnsi" w:eastAsiaTheme="majorEastAsia" w:hAnsiTheme="majorHAnsi" w:cstheme="majorBidi"/>
+      <w:color w:val="2F5496" w:themeColor="accent1" w:themeShade="BF"/>
+      <w:sz w:val="32"/>
+      <w:szCs w:val="32"/>
+    </w:rPr>
+  </w:style>
+  <w:style w:type="paragraph" w:styleId="Heading2">
+    <w:name w:val="heading 2"/>
+    <w:basedOn w:val="Normal"/>
+    <w:next w:val="Normal"/>
+    <w:link w:val="Heading2Char"/>
+    <w:uiPriority w:val="9"/>
+    <w:unhideWhenUsed/>
+    <w:qFormat/>
+    <w:rsid w:val="009550B3"/>
+    <w:pPr>
+      <w:keepNext/>
+      <w:keepLines/>
+      <w:spacing w:before="40" w:after="0"/>
+      <w:outlineLvl w:val="1"/>
+    </w:pPr>
+    <w:rPr>
+      <w:rFonts w:asciiTheme="majorHAnsi" w:eastAsiaTheme="majorEastAsia" w:hAnsiTheme="majorHAnsi" w:cstheme="majorBidi"/>
+      <w:color w:val="2F5496" w:themeColor="accent1" w:themeShade="BF"/>
+      <w:sz w:val="26"/>
+      <w:szCs w:val="26"/>
+    </w:rPr>
+  </w:style>
   <w:style w:type="character" w:default="1" w:styleId="DefaultParagraphFont">
     <w:name w:val="Default Paragraph Font"/>
     <w:uiPriority w:val="1"/>
@@ -451,6 +819,70 @@
     <w:uiPriority w:val="99"/>
     <w:semiHidden/>
     <w:unhideWhenUsed/>
+  </w:style>
+  <w:style w:type="paragraph" w:styleId="NormalWeb">
+    <w:name w:val="Normal (Web)"/>
+    <w:basedOn w:val="Normal"/>
+    <w:uiPriority w:val="99"/>
+    <w:semiHidden/>
+    <w:unhideWhenUsed/>
+    <w:rsid w:val="004F4E35"/>
+    <w:pPr>
+      <w:spacing w:before="100" w:beforeAutospacing="1" w:after="100" w:afterAutospacing="1" w:line="240" w:lineRule="auto"/>
+    </w:pPr>
+    <w:rPr>
+      <w:rFonts w:ascii="Times New Roman" w:eastAsia="Times New Roman" w:hAnsi="Times New Roman" w:cs="Times New Roman"/>
+      <w:sz w:val="24"/>
+      <w:szCs w:val="24"/>
+    </w:rPr>
+  </w:style>
+  <w:style w:type="character" w:styleId="Strong">
+    <w:name w:val="Strong"/>
+    <w:basedOn w:val="DefaultParagraphFont"/>
+    <w:uiPriority w:val="22"/>
+    <w:qFormat/>
+    <w:rsid w:val="004F4E35"/>
+    <w:rPr>
+      <w:b/>
+      <w:bCs/>
+    </w:rPr>
+  </w:style>
+  <w:style w:type="paragraph" w:styleId="ListParagraph">
+    <w:name w:val="List Paragraph"/>
+    <w:basedOn w:val="Normal"/>
+    <w:uiPriority w:val="34"/>
+    <w:qFormat/>
+    <w:rsid w:val="00A61744"/>
+    <w:pPr>
+      <w:ind w:left="720"/>
+      <w:contextualSpacing/>
+    </w:pPr>
+  </w:style>
+  <w:style w:type="character" w:customStyle="1" w:styleId="Heading1Char">
+    <w:name w:val="Heading 1 Char"/>
+    <w:basedOn w:val="DefaultParagraphFont"/>
+    <w:link w:val="Heading1"/>
+    <w:uiPriority w:val="9"/>
+    <w:rsid w:val="00BF29B6"/>
+    <w:rPr>
+      <w:rFonts w:asciiTheme="majorHAnsi" w:eastAsiaTheme="majorEastAsia" w:hAnsiTheme="majorHAnsi" w:cstheme="majorBidi"/>
+      <w:color w:val="2F5496" w:themeColor="accent1" w:themeShade="BF"/>
+      <w:sz w:val="32"/>
+      <w:szCs w:val="32"/>
+    </w:rPr>
+  </w:style>
+  <w:style w:type="character" w:customStyle="1" w:styleId="Heading2Char">
+    <w:name w:val="Heading 2 Char"/>
+    <w:basedOn w:val="DefaultParagraphFont"/>
+    <w:link w:val="Heading2"/>
+    <w:uiPriority w:val="9"/>
+    <w:rsid w:val="009550B3"/>
+    <w:rPr>
+      <w:rFonts w:asciiTheme="majorHAnsi" w:eastAsiaTheme="majorEastAsia" w:hAnsiTheme="majorHAnsi" w:cstheme="majorBidi"/>
+      <w:color w:val="2F5496" w:themeColor="accent1" w:themeShade="BF"/>
+      <w:sz w:val="26"/>
+      <w:szCs w:val="26"/>
+    </w:rPr>
   </w:style>
 </w:styles>
 </file>

</xml_diff>